<commit_message>
Added testing example withtout diagram version 2
</commit_message>
<xml_diff>
--- a/Testing.docx
+++ b/Testing.docx
@@ -3,29 +3,52 @@
 <w:document xmlns:wpc="http://schemas.microsoft.com/office/word/2010/wordprocessingCanvas" xmlns:cx="http://schemas.microsoft.com/office/drawing/2014/chartex" xmlns:cx1="http://schemas.microsoft.com/office/drawing/2015/9/8/chartex" xmlns:cx2="http://schemas.microsoft.com/office/drawing/2015/10/21/chartex" xmlns:cx3="http://schemas.microsoft.com/office/drawing/2016/5/9/chartex" xmlns:cx4="http://schemas.microsoft.com/office/drawing/2016/5/10/chartex" xmlns:cx5="http://schemas.microsoft.com/office/drawing/2016/5/11/chartex" xmlns:cx6="http://schemas.microsoft.com/office/drawing/2016/5/12/chartex" xmlns:cx7="http://schemas.microsoft.com/office/drawing/2016/5/13/chartex" xmlns:cx8="http://schemas.microsoft.com/office/drawing/2016/5/14/chartex" xmlns:mc="http://schemas.openxmlformats.org/markup-compatibility/2006" xmlns:aink="http://schemas.microsoft.com/office/drawing/2016/ink" xmlns:am3d="http://schemas.microsoft.com/office/drawing/2017/model3d" xmlns:o="urn:schemas-microsoft-com:office:office" xmlns:r="http://schemas.openxmlformats.org/officeDocument/2006/relationships" xmlns:m="http://schemas.openxmlformats.org/officeDocument/2006/math" xmlns:v="urn:schemas-microsoft-com:vml" xmlns:wp14="http://schemas.microsoft.com/office/word/2010/wordprocessingDrawing" xmlns:wp="http://schemas.openxmlformats.org/drawingml/2006/wordprocessingDrawing" xmlns:w10="urn:schemas-microsoft-com:office:word" xmlns:w="http://schemas.openxmlformats.org/wordprocessingml/2006/main" xmlns:w14="http://schemas.microsoft.com/office/word/2010/wordml" xmlns:w15="http://schemas.microsoft.com/office/word/2012/wordml" xmlns:w16cex="http://schemas.microsoft.com/office/word/2018/wordml/cex" xmlns:w16cid="http://schemas.microsoft.com/office/word/2016/wordml/cid" xmlns:w16="http://schemas.microsoft.com/office/word/2018/wordml" xmlns:w16se="http://schemas.microsoft.com/office/word/2015/wordml/symex" xmlns:wpg="http://schemas.microsoft.com/office/word/2010/wordprocessingGroup" xmlns:wpi="http://schemas.microsoft.com/office/word/2010/wordprocessingInk" xmlns:wne="http://schemas.microsoft.com/office/word/2006/wordml" xmlns:wps="http://schemas.microsoft.com/office/word/2010/wordprocessingShape" mc:Ignorable="w14 w15 w16se w16cid w16 w16cex wp14">
   <w:body>
     <w:p>
-      <w:r>
-        <w:t>Testing</w:t>
-      </w:r>
+      <w:pPr>
+        <w:pStyle w:val="xmsonormal"/>
+        <w:shd w:val="clear" w:color="auto" w:fill="FFFFFF"/>
+        <w:spacing w:before="0" w:beforeAutospacing="0" w:after="0" w:afterAutospacing="0"/>
+        <w:rPr>
+          <w:rFonts w:ascii="Calibri" w:hAnsi="Calibri" w:cs="Calibri"/>
+          <w:color w:val="201F1E"/>
+          <w:sz w:val="22"/>
+          <w:szCs w:val="22"/>
+        </w:rPr>
+      </w:pPr>
     </w:p>
     <w:p>
       <w:r>
-        <w:t xml:space="preserve">To dictate whether this project is either successful or unsuccessful, testing will be vital. The type of testing we have agreed use is user testing and usability testing. User testing is an important method to be implemented within the application. This will ensure that the project is successful and meets the functional requirements in relation to the User Interface. </w:t>
+        <w:t>Testing</w:t>
       </w:r>
     </w:p>
     <w:p>
       <w:r>
-        <w:t>Usability testing is a form of user testing which examines how the customer can use the product</w:t>
-      </w:r>
-    </w:p>
-    <w:p/>
-    <w:p>
-      <w:r>
-        <w:t xml:space="preserve">Our application consists of two interfaces which are illustrated in the UI design (FIGURE X FIGURE). User testing will be essential on both interfaces to find any usability issues. </w:t>
+        <w:t xml:space="preserve">To dictate whether this project is either successful or unsuccessful, testing will be vital. The type of testing we have agreed to use is user testing and usability testing. User testing is an important method to be implemented within the application. This will ensure that the project is successful and meets the functional requirements in relation to the User Interface. </w:t>
       </w:r>
     </w:p>
     <w:p>
       <w:r>
-        <w:t>The UI of the client side of the application has been designed to be simple and easy for the user to use. User testing will determine if this is true which will lead the application to become successful. Nevertheless, the UI of the client side has also been designed to be made easy to use, which will also be tested.</w:t>
+        <w:t>Usability testing is a form of user testing which examines how the customer can use the application that we produce.</w:t>
+      </w:r>
+      <w:r>
+        <w:t xml:space="preserve"> </w:t>
+      </w:r>
+      <w:r>
+        <w:t>User testing will be essential on both interfaces to find any usability issues.</w:t>
+      </w:r>
+    </w:p>
+    <w:p>
+      <w:r>
+        <w:t>An example of testing the UI would be clicking a button and seeing if it performs the functional requirement it was given. (add UI photos).</w:t>
+      </w:r>
+    </w:p>
+    <w:p>
+      <w:r>
+        <w:t>The diagram above shows how when the client clicks the “help” button the purpose of the button is to alert the carer that the client may be lost or needs help. When this functionality is added in the application it will be tested to see if it does what it is meant to do. The continuous flow of testing will lead to a successful project.</w:t>
+      </w:r>
+    </w:p>
+    <w:p>
+      <w:r>
+        <w:t xml:space="preserve"> The diagram below illustrates the relation between user and usability testing. </w:t>
       </w:r>
     </w:p>
     <w:p>
@@ -44,11 +67,8 @@
         <w:t xml:space="preserve"> )</w:t>
       </w:r>
     </w:p>
-    <w:p>
-      <w:r>
-        <w:t>Figure. Usability Testing and User Testing</w:t>
-      </w:r>
-    </w:p>
+    <w:p/>
+    <w:p/>
     <w:p>
       <w:r>
         <w:t xml:space="preserve">Usability Testing                                         vs                                                                       User Testing </w:t>
@@ -63,7 +83,7 @@
         <mc:AlternateContent>
           <mc:Choice Requires="wps">
             <w:drawing>
-              <wp:anchor distT="0" distB="0" distL="114300" distR="114300" simplePos="0" relativeHeight="251661312" behindDoc="0" locked="0" layoutInCell="1" allowOverlap="1" wp14:anchorId="09ADABFE" wp14:editId="66ABDDF4">
+              <wp:anchor distT="0" distB="0" distL="114300" distR="114300" simplePos="0" relativeHeight="251661312" behindDoc="0" locked="0" layoutInCell="1" allowOverlap="1" wp14:anchorId="5544159F" wp14:editId="2FFE62C2">
                 <wp:simplePos x="0" y="0"/>
                 <wp:positionH relativeFrom="column">
                   <wp:posOffset>1885950</wp:posOffset>
@@ -108,24 +128,42 @@
                           <w:p>
                             <w:pPr>
                               <w:jc w:val="center"/>
+                              <w:rPr>
+                                <w:lang w:val="en-GB"/>
+                              </w:rPr>
                             </w:pPr>
                             <w:r>
+                              <w:rPr>
+                                <w:lang w:val="en-GB"/>
+                              </w:rPr>
                               <w:t>Errors</w:t>
                             </w:r>
                           </w:p>
                           <w:p>
                             <w:pPr>
                               <w:jc w:val="center"/>
+                              <w:rPr>
+                                <w:lang w:val="en-GB"/>
+                              </w:rPr>
                             </w:pPr>
                             <w:r>
+                              <w:rPr>
+                                <w:lang w:val="en-GB"/>
+                              </w:rPr>
                               <w:t>Learnability</w:t>
                             </w:r>
                           </w:p>
                           <w:p>
                             <w:pPr>
                               <w:jc w:val="center"/>
+                              <w:rPr>
+                                <w:lang w:val="en-GB"/>
+                              </w:rPr>
                             </w:pPr>
                             <w:r>
+                              <w:rPr>
+                                <w:lang w:val="en-GB"/>
+                              </w:rPr>
                               <w:t>Efficiency</w:t>
                             </w:r>
                           </w:p>
@@ -151,7 +189,7 @@
           </mc:Choice>
           <mc:Fallback>
             <w:pict>
-              <v:oval w14:anchorId="09ADABFE" id="Oval 3" o:spid="_x0000_s1026" style="position:absolute;margin-left:148.5pt;margin-top:14.25pt;width:63pt;height:158.25pt;z-index:251661312;visibility:visible;mso-wrap-style:square;mso-width-percent:0;mso-height-percent:0;mso-wrap-distance-left:9pt;mso-wrap-distance-top:0;mso-wrap-distance-right:9pt;mso-wrap-distance-bottom:0;mso-position-horizontal:absolute;mso-position-horizontal-relative:text;mso-position-vertical:absolute;mso-position-vertical-relative:text;mso-width-percent:0;mso-height-percent:0;mso-width-relative:margin;mso-height-relative:margin;v-text-anchor:middle" o:gfxdata="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" fillcolor="#65a0d7 [3032]" stroked="f">
+              <v:oval w14:anchorId="5544159F" id="Oval 3" o:spid="_x0000_s1026" style="position:absolute;margin-left:148.5pt;margin-top:14.25pt;width:63pt;height:158.25pt;z-index:251661312;visibility:visible;mso-wrap-style:square;mso-width-percent:0;mso-height-percent:0;mso-wrap-distance-left:9pt;mso-wrap-distance-top:0;mso-wrap-distance-right:9pt;mso-wrap-distance-bottom:0;mso-position-horizontal:absolute;mso-position-horizontal-relative:text;mso-position-vertical:absolute;mso-position-vertical-relative:text;mso-width-percent:0;mso-height-percent:0;mso-width-relative:margin;mso-height-relative:margin;v-text-anchor:middle" o:gfxdata="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" fillcolor="#65a0d7 [3032]" stroked="f">
                 <v:fill color2="#5898d4 [3176]" rotate="t" colors="0 #71a6db;.5 #559bdb;1 #438ac9" focus="100%" type="gradient">
                   <o:fill v:ext="view" type="gradientUnscaled"/>
                 </v:fill>
@@ -161,24 +199,42 @@
                     <w:p>
                       <w:pPr>
                         <w:jc w:val="center"/>
+                        <w:rPr>
+                          <w:lang w:val="en-GB"/>
+                        </w:rPr>
                       </w:pPr>
                       <w:r>
+                        <w:rPr>
+                          <w:lang w:val="en-GB"/>
+                        </w:rPr>
                         <w:t>Errors</w:t>
                       </w:r>
                     </w:p>
                     <w:p>
                       <w:pPr>
                         <w:jc w:val="center"/>
+                        <w:rPr>
+                          <w:lang w:val="en-GB"/>
+                        </w:rPr>
                       </w:pPr>
                       <w:r>
+                        <w:rPr>
+                          <w:lang w:val="en-GB"/>
+                        </w:rPr>
                         <w:t>Learnability</w:t>
                       </w:r>
                     </w:p>
                     <w:p>
                       <w:pPr>
                         <w:jc w:val="center"/>
+                        <w:rPr>
+                          <w:lang w:val="en-GB"/>
+                        </w:rPr>
                       </w:pPr>
                       <w:r>
+                        <w:rPr>
+                          <w:lang w:val="en-GB"/>
+                        </w:rPr>
                         <w:t>Efficiency</w:t>
                       </w:r>
                     </w:p>
@@ -196,7 +252,7 @@
         <mc:AlternateContent>
           <mc:Choice Requires="wps">
             <w:drawing>
-              <wp:anchor distT="0" distB="0" distL="114300" distR="114300" simplePos="0" relativeHeight="251659264" behindDoc="0" locked="0" layoutInCell="1" allowOverlap="1" wp14:anchorId="6A6EB9B2" wp14:editId="34D6DC9F">
+              <wp:anchor distT="0" distB="0" distL="114300" distR="114300" simplePos="0" relativeHeight="251659264" behindDoc="0" locked="0" layoutInCell="1" allowOverlap="1" wp14:anchorId="4D1F78D4" wp14:editId="4B6B3A60">
                 <wp:simplePos x="0" y="0"/>
                 <wp:positionH relativeFrom="column">
                   <wp:posOffset>219075</wp:posOffset>
@@ -245,22 +301,54 @@
                       <wps:txbx>
                         <w:txbxContent>
                           <w:p>
+                            <w:pPr>
+                              <w:rPr>
+                                <w:lang w:val="en-GB"/>
+                              </w:rPr>
+                            </w:pPr>
                             <w:r>
+                              <w:rPr>
+                                <w:lang w:val="en-GB"/>
+                              </w:rPr>
                               <w:t>Satisfaction</w:t>
                             </w:r>
                           </w:p>
                           <w:p>
+                            <w:pPr>
+                              <w:rPr>
+                                <w:lang w:val="en-GB"/>
+                              </w:rPr>
+                            </w:pPr>
                             <w:r>
+                              <w:rPr>
+                                <w:lang w:val="en-GB"/>
+                              </w:rPr>
                               <w:t>Memorability</w:t>
                             </w:r>
                           </w:p>
                           <w:p>
+                            <w:pPr>
+                              <w:rPr>
+                                <w:lang w:val="en-GB"/>
+                              </w:rPr>
+                            </w:pPr>
                             <w:r>
+                              <w:rPr>
+                                <w:lang w:val="en-GB"/>
+                              </w:rPr>
                               <w:t>Desirability</w:t>
                             </w:r>
                           </w:p>
                           <w:p>
+                            <w:pPr>
+                              <w:rPr>
+                                <w:lang w:val="en-GB"/>
+                              </w:rPr>
+                            </w:pPr>
                             <w:r>
+                              <w:rPr>
+                                <w:lang w:val="en-GB"/>
+                              </w:rPr>
                               <w:t>Credibility</w:t>
                             </w:r>
                           </w:p>
@@ -280,29 +368,61 @@
           </mc:Choice>
           <mc:Fallback>
             <w:pict>
-              <v:shapetype w14:anchorId="6A6EB9B2" id="_x0000_t120" coordsize="21600,21600" o:spt="120" path="m10800,qx,10800,10800,21600,21600,10800,10800,xe">
+              <v:shapetype w14:anchorId="4D1F78D4" id="_x0000_t120" coordsize="21600,21600" o:spt="120" path="m10800,qx,10800,10800,21600,21600,10800,10800,xe">
                 <v:path gradientshapeok="t" o:connecttype="custom" o:connectlocs="10800,0;3163,3163;0,10800;3163,18437;10800,21600;18437,18437;21600,10800;18437,3163" textboxrect="3163,3163,18437,18437"/>
               </v:shapetype>
               <v:shape id="Flowchart: Connector 1" o:spid="_x0000_s1027" type="#_x0000_t120" style="position:absolute;margin-left:17.25pt;margin-top:-13.5pt;width:202.5pt;height:211.5pt;z-index:251659264;visibility:visible;mso-wrap-style:square;mso-wrap-distance-left:9pt;mso-wrap-distance-top:0;mso-wrap-distance-right:9pt;mso-wrap-distance-bottom:0;mso-position-horizontal:absolute;mso-position-horizontal-relative:text;mso-position-vertical:absolute;mso-position-vertical-relative:text;v-text-anchor:middle" o:gfxdata="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" fillcolor="#5b9bd5 [3208]" stroked="f">
                 <v:textbox>
                   <w:txbxContent>
                     <w:p>
+                      <w:pPr>
+                        <w:rPr>
+                          <w:lang w:val="en-GB"/>
+                        </w:rPr>
+                      </w:pPr>
                       <w:r>
+                        <w:rPr>
+                          <w:lang w:val="en-GB"/>
+                        </w:rPr>
                         <w:t>Satisfaction</w:t>
                       </w:r>
                     </w:p>
                     <w:p>
+                      <w:pPr>
+                        <w:rPr>
+                          <w:lang w:val="en-GB"/>
+                        </w:rPr>
+                      </w:pPr>
                       <w:r>
+                        <w:rPr>
+                          <w:lang w:val="en-GB"/>
+                        </w:rPr>
                         <w:t>Memorability</w:t>
                       </w:r>
                     </w:p>
                     <w:p>
+                      <w:pPr>
+                        <w:rPr>
+                          <w:lang w:val="en-GB"/>
+                        </w:rPr>
+                      </w:pPr>
                       <w:r>
+                        <w:rPr>
+                          <w:lang w:val="en-GB"/>
+                        </w:rPr>
                         <w:t>Desirability</w:t>
                       </w:r>
                     </w:p>
                     <w:p>
+                      <w:pPr>
+                        <w:rPr>
+                          <w:lang w:val="en-GB"/>
+                        </w:rPr>
+                      </w:pPr>
                       <w:r>
+                        <w:rPr>
+                          <w:lang w:val="en-GB"/>
+                        </w:rPr>
                         <w:t>Credibility</w:t>
                       </w:r>
                     </w:p>
@@ -320,7 +440,7 @@
         <mc:AlternateContent>
           <mc:Choice Requires="wps">
             <w:drawing>
-              <wp:anchor distT="0" distB="0" distL="114300" distR="114300" simplePos="0" relativeHeight="251660288" behindDoc="0" locked="0" layoutInCell="1" allowOverlap="1" wp14:anchorId="31DA9C60" wp14:editId="2AADD5D5">
+              <wp:anchor distT="0" distB="0" distL="114300" distR="114300" simplePos="0" relativeHeight="251660288" behindDoc="0" locked="0" layoutInCell="1" allowOverlap="1" wp14:anchorId="6BAB5B26" wp14:editId="27D4BEB0">
                 <wp:simplePos x="0" y="0"/>
                 <wp:positionH relativeFrom="column">
                   <wp:posOffset>1876425</wp:posOffset>
@@ -391,32 +511,56 @@
                           <w:p>
                             <w:pPr>
                               <w:jc w:val="center"/>
+                              <w:rPr>
+                                <w:lang w:val="en-GB"/>
+                              </w:rPr>
                             </w:pPr>
                             <w:r>
+                              <w:rPr>
+                                <w:lang w:val="en-GB"/>
+                              </w:rPr>
                               <w:t>Roadmap</w:t>
                             </w:r>
                           </w:p>
                           <w:p>
                             <w:pPr>
                               <w:jc w:val="center"/>
+                              <w:rPr>
+                                <w:lang w:val="en-GB"/>
+                              </w:rPr>
                             </w:pPr>
                             <w:r>
+                              <w:rPr>
+                                <w:lang w:val="en-GB"/>
+                              </w:rPr>
                               <w:t xml:space="preserve"> Validation</w:t>
                             </w:r>
                           </w:p>
                           <w:p>
                             <w:pPr>
                               <w:jc w:val="center"/>
+                              <w:rPr>
+                                <w:lang w:val="en-GB"/>
+                              </w:rPr>
                             </w:pPr>
                             <w:r>
+                              <w:rPr>
+                                <w:lang w:val="en-GB"/>
+                              </w:rPr>
                               <w:t xml:space="preserve">     Compatibility</w:t>
                             </w:r>
                           </w:p>
                           <w:p>
                             <w:pPr>
                               <w:jc w:val="center"/>
+                              <w:rPr>
+                                <w:lang w:val="en-GB"/>
+                              </w:rPr>
                             </w:pPr>
                             <w:r>
+                              <w:rPr>
+                                <w:lang w:val="en-GB"/>
+                              </w:rPr>
                               <w:t xml:space="preserve">          Test Support Processes</w:t>
                             </w:r>
                           </w:p>
@@ -442,39 +586,63 @@
           </mc:Choice>
           <mc:Fallback>
             <w:pict>
-              <v:shape w14:anchorId="31DA9C60" id="Flowchart: Connector 2" o:spid="_x0000_s1028" type="#_x0000_t120" style="position:absolute;margin-left:147.75pt;margin-top:-12pt;width:202.5pt;height:212.25pt;z-index:251660288;visibility:visible;mso-wrap-style:square;mso-width-percent:0;mso-height-percent:0;mso-wrap-distance-left:9pt;mso-wrap-distance-top:0;mso-wrap-distance-right:9pt;mso-wrap-distance-bottom:0;mso-position-horizontal:absolute;mso-position-horizontal-relative:text;mso-position-vertical:absolute;mso-position-vertical-relative:text;mso-width-percent:0;mso-height-percent:0;mso-width-relative:margin;mso-height-relative:margin;v-text-anchor:middle" o:gfxdata="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" fillcolor="#2967a1 [2152]" stroked="f">
+              <v:shape w14:anchorId="6BAB5B26" id="Flowchart: Connector 2" o:spid="_x0000_s1028" type="#_x0000_t120" style="position:absolute;margin-left:147.75pt;margin-top:-12pt;width:202.5pt;height:212.25pt;z-index:251660288;visibility:visible;mso-wrap-style:square;mso-width-percent:0;mso-height-percent:0;mso-wrap-distance-left:9pt;mso-wrap-distance-top:0;mso-wrap-distance-right:9pt;mso-wrap-distance-bottom:0;mso-position-horizontal:absolute;mso-position-horizontal-relative:text;mso-position-vertical:absolute;mso-position-vertical-relative:text;mso-width-percent:0;mso-height-percent:0;mso-width-relative:margin;mso-height-relative:margin;v-text-anchor:middle" o:gfxdata="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" fillcolor="#2967a1 [2152]" stroked="f">
                 <v:fill color2="#9cc2e5 [1944]" rotate="t" angle="180" colors="0 #2a69a2;31457f #609ed6;1 #9dc3e6" focus="100%" type="gradient"/>
                 <v:textbox>
                   <w:txbxContent>
                     <w:p>
                       <w:pPr>
                         <w:jc w:val="center"/>
+                        <w:rPr>
+                          <w:lang w:val="en-GB"/>
+                        </w:rPr>
                       </w:pPr>
                       <w:r>
+                        <w:rPr>
+                          <w:lang w:val="en-GB"/>
+                        </w:rPr>
                         <w:t>Roadmap</w:t>
                       </w:r>
                     </w:p>
                     <w:p>
                       <w:pPr>
                         <w:jc w:val="center"/>
+                        <w:rPr>
+                          <w:lang w:val="en-GB"/>
+                        </w:rPr>
                       </w:pPr>
                       <w:r>
+                        <w:rPr>
+                          <w:lang w:val="en-GB"/>
+                        </w:rPr>
                         <w:t xml:space="preserve"> Validation</w:t>
                       </w:r>
                     </w:p>
                     <w:p>
                       <w:pPr>
                         <w:jc w:val="center"/>
+                        <w:rPr>
+                          <w:lang w:val="en-GB"/>
+                        </w:rPr>
                       </w:pPr>
                       <w:r>
+                        <w:rPr>
+                          <w:lang w:val="en-GB"/>
+                        </w:rPr>
                         <w:t xml:space="preserve">     Compatibility</w:t>
                       </w:r>
                     </w:p>
                     <w:p>
                       <w:pPr>
                         <w:jc w:val="center"/>
+                        <w:rPr>
+                          <w:lang w:val="en-GB"/>
+                        </w:rPr>
                       </w:pPr>
                       <w:r>
+                        <w:rPr>
+                          <w:lang w:val="en-GB"/>
+                        </w:rPr>
                         <w:t xml:space="preserve">          Test Support Processes</w:t>
                       </w:r>
                     </w:p>
@@ -484,6 +652,182 @@
             </w:pict>
           </mc:Fallback>
         </mc:AlternateContent>
+      </w:r>
+    </w:p>
+    <w:p>
+      <w:r>
+        <w:rPr>
+          <w:noProof/>
+        </w:rPr>
+        <mc:AlternateContent>
+          <mc:Choice Requires="wps">
+            <w:drawing>
+              <wp:anchor distT="0" distB="0" distL="114300" distR="114300" simplePos="0" relativeHeight="251662336" behindDoc="0" locked="0" layoutInCell="1" allowOverlap="1" wp14:anchorId="27A41F69" wp14:editId="5E55BED5">
+                <wp:simplePos x="0" y="0"/>
+                <wp:positionH relativeFrom="column">
+                  <wp:posOffset>-771525</wp:posOffset>
+                </wp:positionH>
+                <wp:positionV relativeFrom="paragraph">
+                  <wp:posOffset>647700</wp:posOffset>
+                </wp:positionV>
+                <wp:extent cx="762000" cy="314325"/>
+                <wp:effectExtent l="0" t="19050" r="38100" b="47625"/>
+                <wp:wrapNone/>
+                <wp:docPr id="8" name="Arrow: Right 8"/>
+                <wp:cNvGraphicFramePr/>
+                <a:graphic xmlns:a="http://schemas.openxmlformats.org/drawingml/2006/main">
+                  <a:graphicData uri="http://schemas.microsoft.com/office/word/2010/wordprocessingShape">
+                    <wps:wsp>
+                      <wps:cNvSpPr/>
+                      <wps:spPr>
+                        <a:xfrm>
+                          <a:off x="0" y="0"/>
+                          <a:ext cx="762000" cy="314325"/>
+                        </a:xfrm>
+                        <a:prstGeom prst="rightArrow">
+                          <a:avLst/>
+                        </a:prstGeom>
+                      </wps:spPr>
+                      <wps:style>
+                        <a:lnRef idx="2">
+                          <a:schemeClr val="accent1">
+                            <a:shade val="50000"/>
+                          </a:schemeClr>
+                        </a:lnRef>
+                        <a:fillRef idx="1">
+                          <a:schemeClr val="accent1"/>
+                        </a:fillRef>
+                        <a:effectRef idx="0">
+                          <a:schemeClr val="accent1"/>
+                        </a:effectRef>
+                        <a:fontRef idx="minor">
+                          <a:schemeClr val="lt1"/>
+                        </a:fontRef>
+                      </wps:style>
+                      <wps:bodyPr rot="0" spcFirstLastPara="0" vertOverflow="overflow" horzOverflow="overflow" vert="horz" wrap="square" lIns="91440" tIns="45720" rIns="91440" bIns="45720" numCol="1" spcCol="0" rtlCol="0" fromWordArt="0" anchor="ctr" anchorCtr="0" forceAA="0" compatLnSpc="1">
+                        <a:prstTxWarp prst="textNoShape">
+                          <a:avLst/>
+                        </a:prstTxWarp>
+                        <a:noAutofit/>
+                      </wps:bodyPr>
+                    </wps:wsp>
+                  </a:graphicData>
+                </a:graphic>
+              </wp:anchor>
+            </w:drawing>
+          </mc:Choice>
+          <mc:Fallback>
+            <w:pict>
+              <v:shapetype w14:anchorId="4E09B67C" id="_x0000_t13" coordsize="21600,21600" o:spt="13" adj="16200,5400" path="m@0,l@0@1,0@1,0@2@0@2@0,21600,21600,10800xe">
+                <v:stroke joinstyle="miter"/>
+                <v:formulas>
+                  <v:f eqn="val #0"/>
+                  <v:f eqn="val #1"/>
+                  <v:f eqn="sum height 0 #1"/>
+                  <v:f eqn="sum 10800 0 #1"/>
+                  <v:f eqn="sum width 0 #0"/>
+                  <v:f eqn="prod @4 @3 10800"/>
+                  <v:f eqn="sum width 0 @5"/>
+                </v:formulas>
+                <v:path o:connecttype="custom" o:connectlocs="@0,0;0,10800;@0,21600;21600,10800" o:connectangles="270,180,90,0" textboxrect="0,@1,@6,@2"/>
+                <v:handles>
+                  <v:h position="#0,#1" xrange="0,21600" yrange="0,10800"/>
+                </v:handles>
+              </v:shapetype>
+              <v:shape id="Arrow: Right 8" o:spid="_x0000_s1026" type="#_x0000_t13" style="position:absolute;margin-left:-60.75pt;margin-top:51pt;width:60pt;height:24.75pt;z-index:251662336;visibility:visible;mso-wrap-style:square;mso-wrap-distance-left:9pt;mso-wrap-distance-top:0;mso-wrap-distance-right:9pt;mso-wrap-distance-bottom:0;mso-position-horizontal:absolute;mso-position-horizontal-relative:text;mso-position-vertical:absolute;mso-position-vertical-relative:text;v-text-anchor:middle" o:gfxdata="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" adj="17145" fillcolor="#4472c4 [3204]" strokecolor="#1f3763 [1604]" strokeweight="1pt"/>
+            </w:pict>
+          </mc:Fallback>
+        </mc:AlternateContent>
+      </w:r>
+    </w:p>
+    <w:p/>
+    <w:p>
+      <w:r>
+        <w:rPr>
+          <w:noProof/>
+        </w:rPr>
+        <mc:AlternateContent>
+          <mc:Choice Requires="wps">
+            <w:drawing>
+              <wp:anchor distT="0" distB="0" distL="114300" distR="114300" simplePos="0" relativeHeight="251663360" behindDoc="0" locked="0" layoutInCell="1" allowOverlap="1" wp14:anchorId="1A86DA5B" wp14:editId="42739AE4">
+                <wp:simplePos x="0" y="0"/>
+                <wp:positionH relativeFrom="margin">
+                  <wp:posOffset>4676256</wp:posOffset>
+                </wp:positionH>
+                <wp:positionV relativeFrom="paragraph">
+                  <wp:posOffset>147509</wp:posOffset>
+                </wp:positionV>
+                <wp:extent cx="762000" cy="314325"/>
+                <wp:effectExtent l="19050" t="19050" r="19050" b="47625"/>
+                <wp:wrapNone/>
+                <wp:docPr id="9" name="Arrow: Right 9"/>
+                <wp:cNvGraphicFramePr/>
+                <a:graphic xmlns:a="http://schemas.openxmlformats.org/drawingml/2006/main">
+                  <a:graphicData uri="http://schemas.microsoft.com/office/word/2010/wordprocessingShape">
+                    <wps:wsp>
+                      <wps:cNvSpPr/>
+                      <wps:spPr>
+                        <a:xfrm rot="10800000">
+                          <a:off x="0" y="0"/>
+                          <a:ext cx="762000" cy="314325"/>
+                        </a:xfrm>
+                        <a:prstGeom prst="rightArrow">
+                          <a:avLst/>
+                        </a:prstGeom>
+                        <a:solidFill>
+                          <a:srgbClr val="4472C4"/>
+                        </a:solidFill>
+                        <a:ln w="12700" cap="flat" cmpd="sng" algn="ctr">
+                          <a:solidFill>
+                            <a:srgbClr val="4472C4">
+                              <a:shade val="50000"/>
+                            </a:srgbClr>
+                          </a:solidFill>
+                          <a:prstDash val="solid"/>
+                          <a:miter lim="800000"/>
+                        </a:ln>
+                        <a:effectLst/>
+                      </wps:spPr>
+                      <wps:bodyPr rot="0" spcFirstLastPara="0" vertOverflow="overflow" horzOverflow="overflow" vert="horz" wrap="square" lIns="91440" tIns="45720" rIns="91440" bIns="45720" numCol="1" spcCol="0" rtlCol="0" fromWordArt="0" anchor="ctr" anchorCtr="0" forceAA="0" compatLnSpc="1">
+                        <a:prstTxWarp prst="textNoShape">
+                          <a:avLst/>
+                        </a:prstTxWarp>
+                        <a:noAutofit/>
+                      </wps:bodyPr>
+                    </wps:wsp>
+                  </a:graphicData>
+                </a:graphic>
+              </wp:anchor>
+            </w:drawing>
+          </mc:Choice>
+          <mc:Fallback>
+            <w:pict>
+              <v:shape w14:anchorId="77F05E1F" id="Arrow: Right 9" o:spid="_x0000_s1026" type="#_x0000_t13" style="position:absolute;margin-left:368.2pt;margin-top:11.6pt;width:60pt;height:24.75pt;rotation:180;z-index:251663360;visibility:visible;mso-wrap-style:square;mso-wrap-distance-left:9pt;mso-wrap-distance-top:0;mso-wrap-distance-right:9pt;mso-wrap-distance-bottom:0;mso-position-horizontal:absolute;mso-position-horizontal-relative:margin;mso-position-vertical:absolute;mso-position-vertical-relative:text;v-text-anchor:middle" o:gfxdata="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" adj="17145" fillcolor="#4472c4" strokecolor="#2f528f" strokeweight="1pt">
+                <w10:wrap anchorx="margin"/>
+              </v:shape>
+            </w:pict>
+          </mc:Fallback>
+        </mc:AlternateContent>
+      </w:r>
+    </w:p>
+    <w:p/>
+    <w:p/>
+    <w:p/>
+    <w:p/>
+    <w:p/>
+    <w:p/>
+    <w:p>
+      <w:r>
+        <w:t xml:space="preserve">Our application consists of two interfaces which are illustrated in the UI design (FIGURE X FIGURE). The UI of the client side of the application has been designed to be simple and easy for the user to use. User testing will determine if this is true which will lead the application to become successful. </w:t>
+      </w:r>
+      <w:r>
+        <w:lastRenderedPageBreak/>
+        <w:t>Nevertheless, the UI of the client side has also been designed to be made easy to use, which will also be tested.</w:t>
+      </w:r>
+    </w:p>
+    <w:p>
+      <w:r>
+        <w:t>The testing of the application will begin around the middle stage of the design of the UI. The reason being is to check that features are working as they are added. By doing this time is being used wisely and will leave less issues to be resolved towards the end of the project.</w:t>
       </w:r>
     </w:p>
     <w:p/>
@@ -895,6 +1239,10 @@
   <w:style w:type="paragraph" w:default="1" w:styleId="Normal">
     <w:name w:val="Normal"/>
     <w:qFormat/>
+    <w:rsid w:val="00F1014A"/>
+    <w:rPr>
+      <w:lang w:val="en-IE"/>
+    </w:rPr>
   </w:style>
   <w:style w:type="character" w:default="1" w:styleId="DefaultParagraphFont">
     <w:name w:val="Default Paragraph Font"/>
@@ -932,6 +1280,20 @@
     <w:rPr>
       <w:color w:val="0563C1" w:themeColor="hyperlink"/>
       <w:u w:val="single"/>
+    </w:rPr>
+  </w:style>
+  <w:style w:type="paragraph" w:customStyle="1" w:styleId="xmsonormal">
+    <w:name w:val="x_msonormal"/>
+    <w:basedOn w:val="Normal"/>
+    <w:rsid w:val="00F1014A"/>
+    <w:pPr>
+      <w:spacing w:before="100" w:beforeAutospacing="1" w:after="100" w:afterAutospacing="1" w:line="240" w:lineRule="auto"/>
+    </w:pPr>
+    <w:rPr>
+      <w:rFonts w:ascii="Times New Roman" w:eastAsia="Times New Roman" w:hAnsi="Times New Roman" w:cs="Times New Roman"/>
+      <w:sz w:val="24"/>
+      <w:szCs w:val="24"/>
+      <w:lang w:val="en-GB" w:eastAsia="en-GB"/>
     </w:rPr>
   </w:style>
 </w:styles>

</xml_diff>